<commit_message>
Projeto Final, Concorrência e Pacotes
</commit_message>
<xml_diff>
--- a/Preparação do Ambiente.docx
+++ b/Preparação do Ambiente.docx
@@ -525,22 +525,6 @@
         </w:drawing>
       </w:r>
     </w:p>
-    <w:p>
-      <w:bookmarkStart w:id="0" w:name="_GoBack"/>
-      <w:bookmarkEnd w:id="0"/>
-    </w:p>
-    <w:p>
-      <w:pPr>
-        <w:rPr>
-          <w:b/>
-          <w:bCs/>
-          <w:sz w:val="30"/>
-          <w:szCs w:val="30"/>
-        </w:rPr>
-      </w:pPr>
-    </w:p>
-    <w:p/>
-    <w:p/>
     <w:sectPr>
       <w:pgSz w:w="11906" w:h="16838"/>
       <w:pgMar w:top="1417" w:right="1701" w:bottom="1417" w:left="1701" w:header="708" w:footer="708" w:gutter="0"/>
@@ -863,6 +847,7 @@
     <w:lsdException w:name="HTML Sample" w:semiHidden="1" w:unhideWhenUsed="1"/>
     <w:lsdException w:name="HTML Typewriter" w:semiHidden="1" w:unhideWhenUsed="1"/>
     <w:lsdException w:name="HTML Variable" w:semiHidden="1" w:unhideWhenUsed="1"/>
+    <w:lsdException w:name="Normal Table" w:semiHidden="1" w:unhideWhenUsed="1"/>
     <w:lsdException w:name="annotation subject" w:semiHidden="1" w:unhideWhenUsed="1"/>
     <w:lsdException w:name="No List" w:semiHidden="1" w:unhideWhenUsed="1"/>
     <w:lsdException w:name="Outline List 1" w:semiHidden="1" w:unhideWhenUsed="1"/>
@@ -909,8 +894,10 @@
     <w:lsdException w:name="Table Subtle 2" w:semiHidden="1" w:unhideWhenUsed="1"/>
     <w:lsdException w:name="Table Web 1" w:semiHidden="1" w:unhideWhenUsed="1"/>
     <w:lsdException w:name="Table Web 2" w:semiHidden="1" w:unhideWhenUsed="1"/>
+    <w:lsdException w:name="Table Web 3" w:semiHidden="1" w:unhideWhenUsed="1"/>
     <w:lsdException w:name="Balloon Text" w:semiHidden="1" w:unhideWhenUsed="1"/>
     <w:lsdException w:name="Table Grid" w:uiPriority="39"/>
+    <w:lsdException w:name="Table Theme" w:semiHidden="1" w:unhideWhenUsed="1"/>
     <w:lsdException w:name="Placeholder Text" w:semiHidden="1"/>
     <w:lsdException w:name="No Spacing" w:uiPriority="1" w:qFormat="1"/>
     <w:lsdException w:name="Light Shading" w:uiPriority="60"/>

</xml_diff>